<commit_message>
Lister les cryptos avec filtrage
</commit_message>
<xml_diff>
--- a/CryptoExplorer.docx
+++ b/CryptoExplorer.docx
@@ -544,15 +544,35 @@
           <w:rFonts w:ascii="Arial" w:hAnsi="Arial" w:cs="Arial"/>
           <w:sz w:val="20"/>
           <w:szCs w:val="20"/>
-        </w:rPr>
-      </w:pPr>
-      <w:r>
-        <w:rPr>
-          <w:rFonts w:ascii="Arial" w:hAnsi="Arial" w:cs="Arial"/>
-          <w:sz w:val="20"/>
-          <w:szCs w:val="20"/>
+          <w:highlight w:val="yellow"/>
+        </w:rPr>
+      </w:pPr>
+      <w:r>
+        <w:rPr>
+          <w:rFonts w:ascii="Arial" w:hAnsi="Arial" w:cs="Arial"/>
+          <w:sz w:val="20"/>
+          <w:szCs w:val="20"/>
+          <w:highlight w:val="yellow"/>
         </w:rPr>
         <w:t>Liste des cryptos Affiche les cryptomonnaies les plus récentes ou populaires avec pagination.</w:t>
+      </w:r>
+      <w:r>
+        <w:rPr>
+          <w:rFonts w:ascii="Arial" w:hAnsi="Arial" w:cs="Arial"/>
+          <w:sz w:val="20"/>
+          <w:szCs w:val="20"/>
+          <w:highlight w:val="yellow"/>
+        </w:rPr>
+        <w:t xml:space="preserve"> </w:t>
+      </w:r>
+      <w:r>
+        <w:rPr>
+          <w:rFonts w:ascii="Arial" w:hAnsi="Arial" w:cs="Arial"/>
+          <w:sz w:val="20"/>
+          <w:szCs w:val="20"/>
+          <w:highlight w:val="red"/>
+        </w:rPr>
+        <w:t>(Faut retravailler sur les données)</w:t>
       </w:r>
     </w:p>
     <w:p>

</xml_diff>